<commit_message>
updated everything to 2014 data, changed some of the written text in the ms. Added JWM formatting. Redid Fig 1.
</commit_message>
<xml_diff>
--- a/Analysis/Figures.docx
+++ b/Analysis/Figures.docx
@@ -100,7 +100,7 @@
       <w:r>
         <w:drawing>
           <wp:inline>
-            <wp:extent cx="6946900" cy="7467600"/>
+            <wp:extent cx="6400800" cy="7315200"/>
             <wp:effectExtent b="0" l="0" r="0" t="0"/>
             <wp:docPr descr="" id="1" name="Picture"/>
             <a:graphic>
@@ -121,7 +121,7 @@
                   <pic:spPr bwMode="auto">
                     <a:xfrm>
                       <a:off x="0" y="0"/>
-                      <a:ext cx="6946900" cy="7467600"/>
+                      <a:ext cx="6400800" cy="7315200"/>
                     </a:xfrm>
                     <a:prstGeom prst="rect">
                       <a:avLst/>
@@ -393,7 +393,7 @@
 <file path=word/numbering.xml><?xml version="1.0" encoding="utf-8"?>
 <w:numbering xmlns:w="http://schemas.openxmlformats.org/wordprocessingml/2006/main">
   <w:abstractNum w:abstractNumId="0">
-    <w:nsid w:val="9b0cb210"/>
+    <w:nsid w:val="5610529a"/>
     <w:multiLevelType w:val="multilevel"/>
     <w:lvl w:ilvl="0">
       <w:numFmt w:val="bullet"/>

</xml_diff>